<commit_message>
Pronto, porém pode haver mudanças.
</commit_message>
<xml_diff>
--- a/CV - Francine Cruz.docx
+++ b/CV - Francine Cruz.docx
@@ -49,7 +49,7 @@
         <w:rPr>
           <w:rFonts w:ascii="Arial" w:hAnsi="Arial" w:cs="Arial"/>
         </w:rPr>
-        <w:t>(51) 98130-3482, (51) 98628-3397</w:t>
+        <w:t>(51) 98628-3397</w:t>
       </w:r>
     </w:p>
     <w:p>
@@ -74,6 +74,7 @@
         <w:rPr>
           <w:rFonts w:ascii="Arial" w:hAnsi="Arial" w:cs="Arial"/>
           <w:b/>
+          <w:u w:val="single"/>
         </w:rPr>
       </w:pPr>
       <w:r>
@@ -81,37 +82,15 @@
           <w:rFonts w:ascii="Arial" w:hAnsi="Arial" w:cs="Arial"/>
           <w:b/>
         </w:rPr>
-        <w:t>ÁREA DE ATUAÇÃO</w:t>
-      </w:r>
-    </w:p>
-    <w:p>
-      <w:pPr>
-        <w:spacing w:before="100" w:after="0" w:line="240" w:lineRule="auto"/>
-        <w:jc w:val="center"/>
+        <w:t>DESENVOLVEDORA FRONT END</w:t>
+      </w:r>
+      <w:r>
         <w:rPr>
           <w:rFonts w:ascii="Arial" w:hAnsi="Arial" w:cs="Arial"/>
           <w:b/>
         </w:rPr>
-      </w:pPr>
-      <w:proofErr w:type="spellStart"/>
-      <w:r>
-        <w:rPr>
-          <w:rFonts w:ascii="Arial" w:hAnsi="Arial" w:cs="Arial"/>
-          <w:b/>
-        </w:rPr>
-        <w:t>xxxxxx</w:t>
-      </w:r>
-      <w:proofErr w:type="spellEnd"/>
-    </w:p>
-    <w:p>
-      <w:pPr>
-        <w:spacing w:before="100" w:after="0" w:line="240" w:lineRule="auto"/>
-        <w:jc w:val="center"/>
-        <w:rPr>
-          <w:rFonts w:ascii="Arial" w:hAnsi="Arial" w:cs="Arial"/>
-          <w:b/>
-        </w:rPr>
-      </w:pPr>
+        <w:t>.</w:t>
+      </w:r>
     </w:p>
     <w:p>
       <w:pPr>
@@ -150,6 +129,21 @@
         </w:rPr>
         <w:t>Site Pessoal:</w:t>
       </w:r>
+      <w:r>
+        <w:rPr>
+          <w:rFonts w:ascii="Arial" w:hAnsi="Arial" w:cs="Arial"/>
+        </w:rPr>
+        <w:t xml:space="preserve"> </w:t>
+      </w:r>
+      <w:hyperlink r:id="rId8" w:history="1">
+        <w:r>
+          <w:rPr>
+            <w:rStyle w:val="Hyperlink"/>
+            <w:rFonts w:ascii="Arial" w:hAnsi="Arial" w:cs="Arial"/>
+          </w:rPr>
+          <w:t>https://francine02.github.io/Portfolio/</w:t>
+        </w:r>
+      </w:hyperlink>
     </w:p>
     <w:p>
       <w:pPr>
@@ -174,7 +168,7 @@
         </w:rPr>
         <w:t xml:space="preserve"> </w:t>
       </w:r>
-      <w:hyperlink r:id="rId8" w:history="1">
+      <w:hyperlink r:id="rId9" w:history="1">
         <w:r>
           <w:rPr>
             <w:rStyle w:val="Hyperlink"/>
@@ -196,19 +190,11 @@
           <w:rFonts w:ascii="Arial" w:hAnsi="Arial" w:cs="Arial"/>
         </w:rPr>
       </w:pPr>
-      <w:proofErr w:type="spellStart"/>
-      <w:r>
-        <w:rPr>
-          <w:rFonts w:ascii="Arial" w:hAnsi="Arial" w:cs="Arial"/>
-        </w:rPr>
-        <w:t>Linkedin</w:t>
-      </w:r>
-      <w:proofErr w:type="spellEnd"/>
-      <w:r>
-        <w:rPr>
-          <w:rFonts w:ascii="Arial" w:hAnsi="Arial" w:cs="Arial"/>
-        </w:rPr>
-        <w:t>:</w:t>
+      <w:r>
+        <w:rPr>
+          <w:rFonts w:ascii="Arial" w:hAnsi="Arial" w:cs="Arial"/>
+        </w:rPr>
+        <w:t>Linkedin:</w:t>
       </w:r>
       <w:r>
         <w:rPr>
@@ -216,7 +202,7 @@
         </w:rPr>
         <w:t xml:space="preserve"> </w:t>
       </w:r>
-      <w:hyperlink r:id="rId9" w:history="1">
+      <w:hyperlink r:id="rId10" w:history="1">
         <w:r>
           <w:rPr>
             <w:rStyle w:val="Hyperlink"/>
@@ -290,14 +276,12 @@
         </w:rPr>
         <w:t xml:space="preserve">– </w:t>
       </w:r>
-      <w:proofErr w:type="spellStart"/>
       <w:r>
         <w:rPr>
           <w:rFonts w:ascii="Arial" w:hAnsi="Arial" w:cs="Arial"/>
         </w:rPr>
         <w:t>Uninter</w:t>
       </w:r>
-      <w:proofErr w:type="spellEnd"/>
       <w:r>
         <w:rPr>
           <w:rFonts w:ascii="Arial" w:hAnsi="Arial" w:cs="Arial"/>
@@ -401,7 +385,7 @@
           <w:sz w:val="22"/>
           <w:szCs w:val="22"/>
         </w:rPr>
-        <w:t>J</w:t>
+        <w:t>Atualmente.</w:t>
       </w:r>
       <w:r>
         <w:rPr>
@@ -409,7 +393,7 @@
           <w:sz w:val="22"/>
           <w:szCs w:val="22"/>
         </w:rPr>
-        <w:t>an/2024</w:t>
+        <w:tab/>
       </w:r>
       <w:r>
         <w:rPr>
@@ -417,7 +401,7 @@
           <w:sz w:val="22"/>
           <w:szCs w:val="22"/>
         </w:rPr>
-        <w:tab/>
+        <w:t xml:space="preserve">                    </w:t>
       </w:r>
       <w:r>
         <w:rPr>
@@ -481,7 +465,7 @@
         <w:pStyle w:val="1"/>
         <w:numPr>
           <w:ilvl w:val="0"/>
-          <w:numId w:val="17"/>
+          <w:numId w:val="26"/>
         </w:numPr>
         <w:jc w:val="both"/>
         <w:rPr>
@@ -500,7 +484,7 @@
           <w:szCs w:val="22"/>
           <w:lang w:eastAsia="en-US"/>
         </w:rPr>
-        <w:t xml:space="preserve"> </w:t>
+        <w:t>Trabalhei</w:t>
       </w:r>
       <w:r>
         <w:rPr>
@@ -510,7 +494,7 @@
           <w:szCs w:val="22"/>
           <w:lang w:eastAsia="en-US"/>
         </w:rPr>
-        <w:t>Trabalhei</w:t>
+        <w:t xml:space="preserve"> na parte do almoxarifado, atuando como</w:t>
       </w:r>
       <w:r>
         <w:rPr>
@@ -520,9 +504,14 @@
           <w:szCs w:val="22"/>
           <w:lang w:eastAsia="en-US"/>
         </w:rPr>
-        <w:t xml:space="preserve"> na parte do almoxarifado, atuando como</w:t>
-      </w:r>
-      <w:r>
+        <w:t xml:space="preserve"> programadora mesa corte.</w:t>
+      </w:r>
+    </w:p>
+    <w:p>
+      <w:pPr>
+        <w:pStyle w:val="1"/>
+        <w:ind w:left="720"/>
+        <w:jc w:val="both"/>
         <w:rPr>
           <w:rFonts w:eastAsia="Calibri" w:cs="Arial"/>
           <w:b w:val="0"/>
@@ -530,21 +519,6 @@
           <w:szCs w:val="22"/>
           <w:lang w:eastAsia="en-US"/>
         </w:rPr>
-        <w:t xml:space="preserve"> programadora mesa corte.</w:t>
-      </w:r>
-    </w:p>
-    <w:p>
-      <w:pPr>
-        <w:pStyle w:val="1"/>
-        <w:ind w:left="720"/>
-        <w:jc w:val="both"/>
-        <w:rPr>
-          <w:rFonts w:eastAsia="Calibri" w:cs="Arial"/>
-          <w:b w:val="0"/>
-          <w:sz w:val="22"/>
-          <w:szCs w:val="22"/>
-          <w:lang w:eastAsia="en-US"/>
-        </w:rPr>
       </w:pPr>
     </w:p>
     <w:p>
@@ -572,13 +546,12 @@
         <w:pStyle w:val="PargrafodaLista"/>
         <w:numPr>
           <w:ilvl w:val="0"/>
-          <w:numId w:val="22"/>
+          <w:numId w:val="25"/>
         </w:numPr>
         <w:autoSpaceDE w:val="0"/>
         <w:autoSpaceDN w:val="0"/>
         <w:adjustRightInd w:val="0"/>
         <w:spacing w:after="0" w:line="240" w:lineRule="auto"/>
-        <w:ind w:left="714" w:hanging="357"/>
         <w:rPr>
           <w:rFonts w:ascii="Arial" w:hAnsi="Arial" w:cs="Arial"/>
         </w:rPr>
@@ -594,6 +567,12 @@
           <w:rFonts w:ascii="Arial" w:hAnsi="Arial" w:cs="Arial"/>
         </w:rPr>
         <w:t>Avançado</w:t>
+      </w:r>
+      <w:r>
+        <w:rPr>
+          <w:rFonts w:ascii="Arial" w:hAnsi="Arial" w:cs="Arial"/>
+        </w:rPr>
+        <w:t>.</w:t>
       </w:r>
     </w:p>
     <w:p>
@@ -601,13 +580,12 @@
         <w:pStyle w:val="PargrafodaLista"/>
         <w:numPr>
           <w:ilvl w:val="0"/>
-          <w:numId w:val="22"/>
+          <w:numId w:val="25"/>
         </w:numPr>
         <w:autoSpaceDE w:val="0"/>
         <w:autoSpaceDN w:val="0"/>
         <w:adjustRightInd w:val="0"/>
         <w:spacing w:after="0" w:line="240" w:lineRule="auto"/>
-        <w:ind w:left="714" w:hanging="357"/>
         <w:rPr>
           <w:rFonts w:ascii="Arial" w:hAnsi="Arial" w:cs="Arial"/>
         </w:rPr>
@@ -635,6 +613,12 @@
           <w:rFonts w:ascii="Arial" w:hAnsi="Arial" w:cs="Arial"/>
         </w:rPr>
         <w:t xml:space="preserve"> a intermediário</w:t>
+      </w:r>
+      <w:r>
+        <w:rPr>
+          <w:rFonts w:ascii="Arial" w:hAnsi="Arial" w:cs="Arial"/>
+        </w:rPr>
+        <w:t>.</w:t>
       </w:r>
     </w:p>
     <w:p>
@@ -682,28 +666,23 @@
         <w:pStyle w:val="PargrafodaLista"/>
         <w:numPr>
           <w:ilvl w:val="0"/>
-          <w:numId w:val="22"/>
+          <w:numId w:val="24"/>
         </w:numPr>
         <w:autoSpaceDE w:val="0"/>
         <w:autoSpaceDN w:val="0"/>
         <w:adjustRightInd w:val="0"/>
         <w:spacing w:after="0" w:line="240" w:lineRule="auto"/>
-        <w:ind w:left="714" w:hanging="357"/>
-        <w:rPr>
-          <w:rFonts w:ascii="Arial" w:hAnsi="Arial" w:cs="Arial"/>
-        </w:rPr>
-      </w:pPr>
-      <w:r>
-        <w:rPr>
-          <w:rFonts w:ascii="Arial" w:hAnsi="Arial" w:cs="Arial"/>
-        </w:rPr>
-        <w:t>Colocar de acordo com a vaga</w:t>
-      </w:r>
-      <w:r>
-        <w:rPr>
-          <w:rFonts w:ascii="Arial" w:hAnsi="Arial" w:cs="Arial"/>
-        </w:rPr>
-        <w:t xml:space="preserve"> linguagens</w:t>
+        <w:rPr>
+          <w:rFonts w:ascii="Arial" w:hAnsi="Arial" w:cs="Arial"/>
+          <w:u w:val="single"/>
+        </w:rPr>
+      </w:pPr>
+      <w:r>
+        <w:rPr>
+          <w:rFonts w:ascii="Arial" w:hAnsi="Arial" w:cs="Arial"/>
+          <w:u w:val="single"/>
+        </w:rPr>
+        <w:t>JavaScript, Bootstrap, React.js, TypeScript e Figma.</w:t>
       </w:r>
     </w:p>
     <w:p>
@@ -729,6 +708,7 @@
         <w:rPr>
           <w:rFonts w:ascii="Arial" w:hAnsi="Arial" w:cs="Arial"/>
           <w:b/>
+          <w:u w:val="single"/>
         </w:rPr>
       </w:pPr>
       <w:r>
@@ -736,30 +716,7 @@
           <w:rFonts w:ascii="Arial" w:hAnsi="Arial" w:cs="Arial"/>
           <w:b/>
         </w:rPr>
-        <w:t>PROJETO EM DESTAQUE</w:t>
-      </w:r>
-    </w:p>
-    <w:p>
-      <w:pPr>
-        <w:pStyle w:val="PargrafodaLista"/>
-        <w:numPr>
-          <w:ilvl w:val="0"/>
-          <w:numId w:val="22"/>
-        </w:numPr>
-        <w:autoSpaceDE w:val="0"/>
-        <w:autoSpaceDN w:val="0"/>
-        <w:adjustRightInd w:val="0"/>
-        <w:spacing w:after="0" w:line="240" w:lineRule="auto"/>
-        <w:ind w:left="714" w:hanging="357"/>
-        <w:rPr>
-          <w:rFonts w:ascii="Arial" w:hAnsi="Arial" w:cs="Arial"/>
-        </w:rPr>
-      </w:pPr>
-      <w:r>
-        <w:rPr>
-          <w:rFonts w:ascii="Arial" w:hAnsi="Arial" w:cs="Arial"/>
-        </w:rPr>
-        <w:t>Colocar de acordo com a vaga</w:t>
+        <w:t>CURSOS</w:t>
       </w:r>
     </w:p>
     <w:p>
@@ -778,15 +735,112 @@
     <w:p>
       <w:pPr>
         <w:pStyle w:val="PargrafodaLista"/>
+        <w:numPr>
+          <w:ilvl w:val="0"/>
+          <w:numId w:val="23"/>
+        </w:numPr>
         <w:autoSpaceDE w:val="0"/>
         <w:autoSpaceDN w:val="0"/>
         <w:adjustRightInd w:val="0"/>
         <w:spacing w:after="0" w:line="360" w:lineRule="auto"/>
-        <w:jc w:val="right"/>
-        <w:rPr>
-          <w:rFonts w:ascii="Arial" w:hAnsi="Arial" w:cs="Arial"/>
-        </w:rPr>
-      </w:pPr>
+        <w:rPr>
+          <w:rFonts w:ascii="Arial" w:hAnsi="Arial" w:cs="Arial"/>
+        </w:rPr>
+      </w:pPr>
+      <w:r>
+        <w:rPr>
+          <w:rFonts w:ascii="Arial" w:hAnsi="Arial" w:cs="Arial"/>
+        </w:rPr>
+        <w:t>Desenvolvimento Web - Udemy (em andamento).</w:t>
+      </w:r>
+    </w:p>
+    <w:p>
+      <w:pPr>
+        <w:pStyle w:val="PargrafodaLista"/>
+        <w:numPr>
+          <w:ilvl w:val="0"/>
+          <w:numId w:val="23"/>
+        </w:numPr>
+        <w:autoSpaceDE w:val="0"/>
+        <w:autoSpaceDN w:val="0"/>
+        <w:adjustRightInd w:val="0"/>
+        <w:spacing w:after="0" w:line="360" w:lineRule="auto"/>
+        <w:rPr>
+          <w:rFonts w:ascii="Arial" w:hAnsi="Arial" w:cs="Arial"/>
+        </w:rPr>
+      </w:pPr>
+      <w:r>
+        <w:rPr>
+          <w:rFonts w:ascii="Arial" w:hAnsi="Arial" w:cs="Arial"/>
+        </w:rPr>
+        <w:t>JavaScript e TypeScript do básico ao avançado JS/TS - Udemy (em andamento).</w:t>
+      </w:r>
+    </w:p>
+    <w:p>
+      <w:pPr>
+        <w:pStyle w:val="PargrafodaLista"/>
+        <w:numPr>
+          <w:ilvl w:val="0"/>
+          <w:numId w:val="23"/>
+        </w:numPr>
+        <w:autoSpaceDE w:val="0"/>
+        <w:autoSpaceDN w:val="0"/>
+        <w:adjustRightInd w:val="0"/>
+        <w:spacing w:after="0" w:line="360" w:lineRule="auto"/>
+        <w:rPr>
+          <w:rFonts w:ascii="Arial" w:hAnsi="Arial" w:cs="Arial"/>
+        </w:rPr>
+      </w:pPr>
+      <w:r>
+        <w:rPr>
+          <w:rFonts w:ascii="Arial" w:hAnsi="Arial" w:cs="Arial"/>
+        </w:rPr>
+        <w:t>Banco de Dados e SQL, sem mistérios! - Udemy (em andamento).</w:t>
+      </w:r>
+    </w:p>
+    <w:p>
+      <w:pPr>
+        <w:pStyle w:val="PargrafodaLista"/>
+        <w:numPr>
+          <w:ilvl w:val="0"/>
+          <w:numId w:val="23"/>
+        </w:numPr>
+        <w:autoSpaceDE w:val="0"/>
+        <w:autoSpaceDN w:val="0"/>
+        <w:adjustRightInd w:val="0"/>
+        <w:spacing w:after="0" w:line="360" w:lineRule="auto"/>
+        <w:rPr>
+          <w:rFonts w:ascii="Arial" w:hAnsi="Arial" w:cs="Arial"/>
+        </w:rPr>
+      </w:pPr>
+      <w:r>
+        <w:rPr>
+          <w:rFonts w:ascii="Arial" w:hAnsi="Arial" w:cs="Arial"/>
+        </w:rPr>
+        <w:t>100 Days of Code: The Complete Python Pro Bootcamp - Udemy (em andamento).</w:t>
+      </w:r>
+    </w:p>
+    <w:p>
+      <w:pPr>
+        <w:pStyle w:val="PargrafodaLista"/>
+        <w:numPr>
+          <w:ilvl w:val="0"/>
+          <w:numId w:val="23"/>
+        </w:numPr>
+        <w:autoSpaceDE w:val="0"/>
+        <w:autoSpaceDN w:val="0"/>
+        <w:adjustRightInd w:val="0"/>
+        <w:spacing w:after="0" w:line="360" w:lineRule="auto"/>
+        <w:rPr>
+          <w:rFonts w:ascii="Arial" w:hAnsi="Arial" w:cs="Arial"/>
+        </w:rPr>
+      </w:pPr>
+      <w:r>
+        <w:rPr>
+          <w:rFonts w:ascii="Arial" w:hAnsi="Arial" w:cs="Arial"/>
+        </w:rPr>
+        <w:t>Intensivão JavaScript - Hashtag (concluído).</w:t>
+      </w:r>
     </w:p>
     <w:p>
       <w:pPr>
@@ -839,7 +893,7 @@
       </w:pPr>
     </w:p>
     <w:sectPr>
-      <w:headerReference w:type="default" r:id="rId10"/>
+      <w:headerReference w:type="default" r:id="rId11"/>
       <w:type w:val="continuous"/>
       <w:pgSz w:w="11906" w:h="16838" w:code="9"/>
       <w:pgMar w:top="1134" w:right="851" w:bottom="425" w:left="851" w:header="709" w:footer="709" w:gutter="0"/>
@@ -936,6 +990,119 @@
     </w:lvl>
   </w:abstractNum>
   <w:abstractNum w:abstractNumId="1" w15:restartNumberingAfterBreak="0">
+    <w:nsid w:val="0329634E"/>
+    <w:multiLevelType w:val="hybridMultilevel"/>
+    <w:tmpl w:val="C8C4A966"/>
+    <w:lvl w:ilvl="0" w:tplc="04160001">
+      <w:start w:val="1"/>
+      <w:numFmt w:val="bullet"/>
+      <w:lvlText w:val=""/>
+      <w:lvlJc w:val="left"/>
+      <w:pPr>
+        <w:ind w:left="720" w:hanging="360"/>
+      </w:pPr>
+      <w:rPr>
+        <w:rFonts w:ascii="Symbol" w:hAnsi="Symbol" w:hint="default"/>
+      </w:rPr>
+    </w:lvl>
+    <w:lvl w:ilvl="1" w:tplc="04160003" w:tentative="1">
+      <w:start w:val="1"/>
+      <w:numFmt w:val="bullet"/>
+      <w:lvlText w:val="o"/>
+      <w:lvlJc w:val="left"/>
+      <w:pPr>
+        <w:ind w:left="1440" w:hanging="360"/>
+      </w:pPr>
+      <w:rPr>
+        <w:rFonts w:ascii="Courier New" w:hAnsi="Courier New" w:cs="Courier New" w:hint="default"/>
+      </w:rPr>
+    </w:lvl>
+    <w:lvl w:ilvl="2" w:tplc="04160005" w:tentative="1">
+      <w:start w:val="1"/>
+      <w:numFmt w:val="bullet"/>
+      <w:lvlText w:val=""/>
+      <w:lvlJc w:val="left"/>
+      <w:pPr>
+        <w:ind w:left="2160" w:hanging="360"/>
+      </w:pPr>
+      <w:rPr>
+        <w:rFonts w:ascii="Wingdings" w:hAnsi="Wingdings" w:hint="default"/>
+      </w:rPr>
+    </w:lvl>
+    <w:lvl w:ilvl="3" w:tplc="04160001" w:tentative="1">
+      <w:start w:val="1"/>
+      <w:numFmt w:val="bullet"/>
+      <w:lvlText w:val=""/>
+      <w:lvlJc w:val="left"/>
+      <w:pPr>
+        <w:ind w:left="2880" w:hanging="360"/>
+      </w:pPr>
+      <w:rPr>
+        <w:rFonts w:ascii="Symbol" w:hAnsi="Symbol" w:hint="default"/>
+      </w:rPr>
+    </w:lvl>
+    <w:lvl w:ilvl="4" w:tplc="04160003" w:tentative="1">
+      <w:start w:val="1"/>
+      <w:numFmt w:val="bullet"/>
+      <w:lvlText w:val="o"/>
+      <w:lvlJc w:val="left"/>
+      <w:pPr>
+        <w:ind w:left="3600" w:hanging="360"/>
+      </w:pPr>
+      <w:rPr>
+        <w:rFonts w:ascii="Courier New" w:hAnsi="Courier New" w:cs="Courier New" w:hint="default"/>
+      </w:rPr>
+    </w:lvl>
+    <w:lvl w:ilvl="5" w:tplc="04160005" w:tentative="1">
+      <w:start w:val="1"/>
+      <w:numFmt w:val="bullet"/>
+      <w:lvlText w:val=""/>
+      <w:lvlJc w:val="left"/>
+      <w:pPr>
+        <w:ind w:left="4320" w:hanging="360"/>
+      </w:pPr>
+      <w:rPr>
+        <w:rFonts w:ascii="Wingdings" w:hAnsi="Wingdings" w:hint="default"/>
+      </w:rPr>
+    </w:lvl>
+    <w:lvl w:ilvl="6" w:tplc="04160001" w:tentative="1">
+      <w:start w:val="1"/>
+      <w:numFmt w:val="bullet"/>
+      <w:lvlText w:val=""/>
+      <w:lvlJc w:val="left"/>
+      <w:pPr>
+        <w:ind w:left="5040" w:hanging="360"/>
+      </w:pPr>
+      <w:rPr>
+        <w:rFonts w:ascii="Symbol" w:hAnsi="Symbol" w:hint="default"/>
+      </w:rPr>
+    </w:lvl>
+    <w:lvl w:ilvl="7" w:tplc="04160003" w:tentative="1">
+      <w:start w:val="1"/>
+      <w:numFmt w:val="bullet"/>
+      <w:lvlText w:val="o"/>
+      <w:lvlJc w:val="left"/>
+      <w:pPr>
+        <w:ind w:left="5760" w:hanging="360"/>
+      </w:pPr>
+      <w:rPr>
+        <w:rFonts w:ascii="Courier New" w:hAnsi="Courier New" w:cs="Courier New" w:hint="default"/>
+      </w:rPr>
+    </w:lvl>
+    <w:lvl w:ilvl="8" w:tplc="04160005" w:tentative="1">
+      <w:start w:val="1"/>
+      <w:numFmt w:val="bullet"/>
+      <w:lvlText w:val=""/>
+      <w:lvlJc w:val="left"/>
+      <w:pPr>
+        <w:ind w:left="6480" w:hanging="360"/>
+      </w:pPr>
+      <w:rPr>
+        <w:rFonts w:ascii="Wingdings" w:hAnsi="Wingdings" w:hint="default"/>
+      </w:rPr>
+    </w:lvl>
+  </w:abstractNum>
+  <w:abstractNum w:abstractNumId="2" w15:restartNumberingAfterBreak="0">
     <w:nsid w:val="0B016973"/>
     <w:multiLevelType w:val="hybridMultilevel"/>
     <w:tmpl w:val="51C66C2A"/>
@@ -1075,7 +1242,7 @@
       </w:rPr>
     </w:lvl>
   </w:abstractNum>
-  <w:abstractNum w:abstractNumId="2" w15:restartNumberingAfterBreak="0">
+  <w:abstractNum w:abstractNumId="3" w15:restartNumberingAfterBreak="0">
     <w:nsid w:val="0CA954D6"/>
     <w:multiLevelType w:val="hybridMultilevel"/>
     <w:tmpl w:val="CCB02968"/>
@@ -1188,7 +1355,7 @@
       </w:rPr>
     </w:lvl>
   </w:abstractNum>
-  <w:abstractNum w:abstractNumId="3" w15:restartNumberingAfterBreak="0">
+  <w:abstractNum w:abstractNumId="4" w15:restartNumberingAfterBreak="0">
     <w:nsid w:val="0F294EF6"/>
     <w:multiLevelType w:val="hybridMultilevel"/>
     <w:tmpl w:val="189215A0"/>
@@ -1301,7 +1468,7 @@
       </w:rPr>
     </w:lvl>
   </w:abstractNum>
-  <w:abstractNum w:abstractNumId="4" w15:restartNumberingAfterBreak="0">
+  <w:abstractNum w:abstractNumId="5" w15:restartNumberingAfterBreak="0">
     <w:nsid w:val="159C337E"/>
     <w:multiLevelType w:val="hybridMultilevel"/>
     <w:tmpl w:val="93F494A2"/>
@@ -1414,7 +1581,120 @@
       </w:rPr>
     </w:lvl>
   </w:abstractNum>
-  <w:abstractNum w:abstractNumId="5" w15:restartNumberingAfterBreak="0">
+  <w:abstractNum w:abstractNumId="6" w15:restartNumberingAfterBreak="0">
+    <w:nsid w:val="23732108"/>
+    <w:multiLevelType w:val="hybridMultilevel"/>
+    <w:tmpl w:val="E0D4BF94"/>
+    <w:lvl w:ilvl="0" w:tplc="04160001">
+      <w:start w:val="1"/>
+      <w:numFmt w:val="bullet"/>
+      <w:lvlText w:val=""/>
+      <w:lvlJc w:val="left"/>
+      <w:pPr>
+        <w:ind w:left="720" w:hanging="360"/>
+      </w:pPr>
+      <w:rPr>
+        <w:rFonts w:ascii="Symbol" w:hAnsi="Symbol" w:hint="default"/>
+      </w:rPr>
+    </w:lvl>
+    <w:lvl w:ilvl="1" w:tplc="04160003" w:tentative="1">
+      <w:start w:val="1"/>
+      <w:numFmt w:val="bullet"/>
+      <w:lvlText w:val="o"/>
+      <w:lvlJc w:val="left"/>
+      <w:pPr>
+        <w:ind w:left="1440" w:hanging="360"/>
+      </w:pPr>
+      <w:rPr>
+        <w:rFonts w:ascii="Courier New" w:hAnsi="Courier New" w:cs="Courier New" w:hint="default"/>
+      </w:rPr>
+    </w:lvl>
+    <w:lvl w:ilvl="2" w:tplc="04160005" w:tentative="1">
+      <w:start w:val="1"/>
+      <w:numFmt w:val="bullet"/>
+      <w:lvlText w:val=""/>
+      <w:lvlJc w:val="left"/>
+      <w:pPr>
+        <w:ind w:left="2160" w:hanging="360"/>
+      </w:pPr>
+      <w:rPr>
+        <w:rFonts w:ascii="Wingdings" w:hAnsi="Wingdings" w:hint="default"/>
+      </w:rPr>
+    </w:lvl>
+    <w:lvl w:ilvl="3" w:tplc="04160001" w:tentative="1">
+      <w:start w:val="1"/>
+      <w:numFmt w:val="bullet"/>
+      <w:lvlText w:val=""/>
+      <w:lvlJc w:val="left"/>
+      <w:pPr>
+        <w:ind w:left="2880" w:hanging="360"/>
+      </w:pPr>
+      <w:rPr>
+        <w:rFonts w:ascii="Symbol" w:hAnsi="Symbol" w:hint="default"/>
+      </w:rPr>
+    </w:lvl>
+    <w:lvl w:ilvl="4" w:tplc="04160003" w:tentative="1">
+      <w:start w:val="1"/>
+      <w:numFmt w:val="bullet"/>
+      <w:lvlText w:val="o"/>
+      <w:lvlJc w:val="left"/>
+      <w:pPr>
+        <w:ind w:left="3600" w:hanging="360"/>
+      </w:pPr>
+      <w:rPr>
+        <w:rFonts w:ascii="Courier New" w:hAnsi="Courier New" w:cs="Courier New" w:hint="default"/>
+      </w:rPr>
+    </w:lvl>
+    <w:lvl w:ilvl="5" w:tplc="04160005" w:tentative="1">
+      <w:start w:val="1"/>
+      <w:numFmt w:val="bullet"/>
+      <w:lvlText w:val=""/>
+      <w:lvlJc w:val="left"/>
+      <w:pPr>
+        <w:ind w:left="4320" w:hanging="360"/>
+      </w:pPr>
+      <w:rPr>
+        <w:rFonts w:ascii="Wingdings" w:hAnsi="Wingdings" w:hint="default"/>
+      </w:rPr>
+    </w:lvl>
+    <w:lvl w:ilvl="6" w:tplc="04160001" w:tentative="1">
+      <w:start w:val="1"/>
+      <w:numFmt w:val="bullet"/>
+      <w:lvlText w:val=""/>
+      <w:lvlJc w:val="left"/>
+      <w:pPr>
+        <w:ind w:left="5040" w:hanging="360"/>
+      </w:pPr>
+      <w:rPr>
+        <w:rFonts w:ascii="Symbol" w:hAnsi="Symbol" w:hint="default"/>
+      </w:rPr>
+    </w:lvl>
+    <w:lvl w:ilvl="7" w:tplc="04160003" w:tentative="1">
+      <w:start w:val="1"/>
+      <w:numFmt w:val="bullet"/>
+      <w:lvlText w:val="o"/>
+      <w:lvlJc w:val="left"/>
+      <w:pPr>
+        <w:ind w:left="5760" w:hanging="360"/>
+      </w:pPr>
+      <w:rPr>
+        <w:rFonts w:ascii="Courier New" w:hAnsi="Courier New" w:cs="Courier New" w:hint="default"/>
+      </w:rPr>
+    </w:lvl>
+    <w:lvl w:ilvl="8" w:tplc="04160005" w:tentative="1">
+      <w:start w:val="1"/>
+      <w:numFmt w:val="bullet"/>
+      <w:lvlText w:val=""/>
+      <w:lvlJc w:val="left"/>
+      <w:pPr>
+        <w:ind w:left="6480" w:hanging="360"/>
+      </w:pPr>
+      <w:rPr>
+        <w:rFonts w:ascii="Wingdings" w:hAnsi="Wingdings" w:hint="default"/>
+      </w:rPr>
+    </w:lvl>
+  </w:abstractNum>
+  <w:abstractNum w:abstractNumId="7" w15:restartNumberingAfterBreak="0">
     <w:nsid w:val="26B348BC"/>
     <w:multiLevelType w:val="hybridMultilevel"/>
     <w:tmpl w:val="044648D0"/>
@@ -1529,7 +1809,7 @@
       </w:rPr>
     </w:lvl>
   </w:abstractNum>
-  <w:abstractNum w:abstractNumId="6" w15:restartNumberingAfterBreak="0">
+  <w:abstractNum w:abstractNumId="8" w15:restartNumberingAfterBreak="0">
     <w:nsid w:val="27756325"/>
     <w:multiLevelType w:val="hybridMultilevel"/>
     <w:tmpl w:val="9496B7C8"/>
@@ -1642,7 +1922,7 @@
       </w:rPr>
     </w:lvl>
   </w:abstractNum>
-  <w:abstractNum w:abstractNumId="7" w15:restartNumberingAfterBreak="0">
+  <w:abstractNum w:abstractNumId="9" w15:restartNumberingAfterBreak="0">
     <w:nsid w:val="2FD4037E"/>
     <w:multiLevelType w:val="hybridMultilevel"/>
     <w:tmpl w:val="D688BEEA"/>
@@ -1757,7 +2037,7 @@
       </w:rPr>
     </w:lvl>
   </w:abstractNum>
-  <w:abstractNum w:abstractNumId="8" w15:restartNumberingAfterBreak="0">
+  <w:abstractNum w:abstractNumId="10" w15:restartNumberingAfterBreak="0">
     <w:nsid w:val="39535A3A"/>
     <w:multiLevelType w:val="hybridMultilevel"/>
     <w:tmpl w:val="7B3C16B4"/>
@@ -1870,7 +2150,7 @@
       </w:rPr>
     </w:lvl>
   </w:abstractNum>
-  <w:abstractNum w:abstractNumId="9" w15:restartNumberingAfterBreak="0">
+  <w:abstractNum w:abstractNumId="11" w15:restartNumberingAfterBreak="0">
     <w:nsid w:val="48367976"/>
     <w:multiLevelType w:val="hybridMultilevel"/>
     <w:tmpl w:val="D4C89D12"/>
@@ -1984,7 +2264,7 @@
       </w:rPr>
     </w:lvl>
   </w:abstractNum>
-  <w:abstractNum w:abstractNumId="10" w15:restartNumberingAfterBreak="0">
+  <w:abstractNum w:abstractNumId="12" w15:restartNumberingAfterBreak="0">
     <w:nsid w:val="49B6071D"/>
     <w:multiLevelType w:val="hybridMultilevel"/>
     <w:tmpl w:val="336E7082"/>
@@ -2098,7 +2378,7 @@
       </w:rPr>
     </w:lvl>
   </w:abstractNum>
-  <w:abstractNum w:abstractNumId="11" w15:restartNumberingAfterBreak="0">
+  <w:abstractNum w:abstractNumId="13" w15:restartNumberingAfterBreak="0">
     <w:nsid w:val="4EBB26BF"/>
     <w:multiLevelType w:val="hybridMultilevel"/>
     <w:tmpl w:val="3120ECD6"/>
@@ -2211,7 +2491,120 @@
       </w:rPr>
     </w:lvl>
   </w:abstractNum>
-  <w:abstractNum w:abstractNumId="12" w15:restartNumberingAfterBreak="0">
+  <w:abstractNum w:abstractNumId="14" w15:restartNumberingAfterBreak="0">
+    <w:nsid w:val="4FFA7E51"/>
+    <w:multiLevelType w:val="hybridMultilevel"/>
+    <w:tmpl w:val="6B2CF35E"/>
+    <w:lvl w:ilvl="0" w:tplc="04160001">
+      <w:start w:val="1"/>
+      <w:numFmt w:val="bullet"/>
+      <w:lvlText w:val=""/>
+      <w:lvlJc w:val="left"/>
+      <w:pPr>
+        <w:ind w:left="720" w:hanging="360"/>
+      </w:pPr>
+      <w:rPr>
+        <w:rFonts w:ascii="Symbol" w:hAnsi="Symbol" w:hint="default"/>
+      </w:rPr>
+    </w:lvl>
+    <w:lvl w:ilvl="1" w:tplc="04160003" w:tentative="1">
+      <w:start w:val="1"/>
+      <w:numFmt w:val="bullet"/>
+      <w:lvlText w:val="o"/>
+      <w:lvlJc w:val="left"/>
+      <w:pPr>
+        <w:ind w:left="1440" w:hanging="360"/>
+      </w:pPr>
+      <w:rPr>
+        <w:rFonts w:ascii="Courier New" w:hAnsi="Courier New" w:cs="Courier New" w:hint="default"/>
+      </w:rPr>
+    </w:lvl>
+    <w:lvl w:ilvl="2" w:tplc="04160005" w:tentative="1">
+      <w:start w:val="1"/>
+      <w:numFmt w:val="bullet"/>
+      <w:lvlText w:val=""/>
+      <w:lvlJc w:val="left"/>
+      <w:pPr>
+        <w:ind w:left="2160" w:hanging="360"/>
+      </w:pPr>
+      <w:rPr>
+        <w:rFonts w:ascii="Wingdings" w:hAnsi="Wingdings" w:hint="default"/>
+      </w:rPr>
+    </w:lvl>
+    <w:lvl w:ilvl="3" w:tplc="04160001" w:tentative="1">
+      <w:start w:val="1"/>
+      <w:numFmt w:val="bullet"/>
+      <w:lvlText w:val=""/>
+      <w:lvlJc w:val="left"/>
+      <w:pPr>
+        <w:ind w:left="2880" w:hanging="360"/>
+      </w:pPr>
+      <w:rPr>
+        <w:rFonts w:ascii="Symbol" w:hAnsi="Symbol" w:hint="default"/>
+      </w:rPr>
+    </w:lvl>
+    <w:lvl w:ilvl="4" w:tplc="04160003" w:tentative="1">
+      <w:start w:val="1"/>
+      <w:numFmt w:val="bullet"/>
+      <w:lvlText w:val="o"/>
+      <w:lvlJc w:val="left"/>
+      <w:pPr>
+        <w:ind w:left="3600" w:hanging="360"/>
+      </w:pPr>
+      <w:rPr>
+        <w:rFonts w:ascii="Courier New" w:hAnsi="Courier New" w:cs="Courier New" w:hint="default"/>
+      </w:rPr>
+    </w:lvl>
+    <w:lvl w:ilvl="5" w:tplc="04160005" w:tentative="1">
+      <w:start w:val="1"/>
+      <w:numFmt w:val="bullet"/>
+      <w:lvlText w:val=""/>
+      <w:lvlJc w:val="left"/>
+      <w:pPr>
+        <w:ind w:left="4320" w:hanging="360"/>
+      </w:pPr>
+      <w:rPr>
+        <w:rFonts w:ascii="Wingdings" w:hAnsi="Wingdings" w:hint="default"/>
+      </w:rPr>
+    </w:lvl>
+    <w:lvl w:ilvl="6" w:tplc="04160001" w:tentative="1">
+      <w:start w:val="1"/>
+      <w:numFmt w:val="bullet"/>
+      <w:lvlText w:val=""/>
+      <w:lvlJc w:val="left"/>
+      <w:pPr>
+        <w:ind w:left="5040" w:hanging="360"/>
+      </w:pPr>
+      <w:rPr>
+        <w:rFonts w:ascii="Symbol" w:hAnsi="Symbol" w:hint="default"/>
+      </w:rPr>
+    </w:lvl>
+    <w:lvl w:ilvl="7" w:tplc="04160003" w:tentative="1">
+      <w:start w:val="1"/>
+      <w:numFmt w:val="bullet"/>
+      <w:lvlText w:val="o"/>
+      <w:lvlJc w:val="left"/>
+      <w:pPr>
+        <w:ind w:left="5760" w:hanging="360"/>
+      </w:pPr>
+      <w:rPr>
+        <w:rFonts w:ascii="Courier New" w:hAnsi="Courier New" w:cs="Courier New" w:hint="default"/>
+      </w:rPr>
+    </w:lvl>
+    <w:lvl w:ilvl="8" w:tplc="04160005" w:tentative="1">
+      <w:start w:val="1"/>
+      <w:numFmt w:val="bullet"/>
+      <w:lvlText w:val=""/>
+      <w:lvlJc w:val="left"/>
+      <w:pPr>
+        <w:ind w:left="6480" w:hanging="360"/>
+      </w:pPr>
+      <w:rPr>
+        <w:rFonts w:ascii="Wingdings" w:hAnsi="Wingdings" w:hint="default"/>
+      </w:rPr>
+    </w:lvl>
+  </w:abstractNum>
+  <w:abstractNum w:abstractNumId="15" w15:restartNumberingAfterBreak="0">
     <w:nsid w:val="508703B1"/>
     <w:multiLevelType w:val="hybridMultilevel"/>
     <w:tmpl w:val="9D68041E"/>
@@ -2325,7 +2718,120 @@
       </w:rPr>
     </w:lvl>
   </w:abstractNum>
-  <w:abstractNum w:abstractNumId="13" w15:restartNumberingAfterBreak="0">
+  <w:abstractNum w:abstractNumId="16" w15:restartNumberingAfterBreak="0">
+    <w:nsid w:val="54B31DF5"/>
+    <w:multiLevelType w:val="hybridMultilevel"/>
+    <w:tmpl w:val="D39C8818"/>
+    <w:lvl w:ilvl="0" w:tplc="04160001">
+      <w:start w:val="1"/>
+      <w:numFmt w:val="bullet"/>
+      <w:lvlText w:val=""/>
+      <w:lvlJc w:val="left"/>
+      <w:pPr>
+        <w:ind w:left="720" w:hanging="360"/>
+      </w:pPr>
+      <w:rPr>
+        <w:rFonts w:ascii="Symbol" w:hAnsi="Symbol" w:hint="default"/>
+      </w:rPr>
+    </w:lvl>
+    <w:lvl w:ilvl="1" w:tplc="04160003" w:tentative="1">
+      <w:start w:val="1"/>
+      <w:numFmt w:val="bullet"/>
+      <w:lvlText w:val="o"/>
+      <w:lvlJc w:val="left"/>
+      <w:pPr>
+        <w:ind w:left="1440" w:hanging="360"/>
+      </w:pPr>
+      <w:rPr>
+        <w:rFonts w:ascii="Courier New" w:hAnsi="Courier New" w:cs="Courier New" w:hint="default"/>
+      </w:rPr>
+    </w:lvl>
+    <w:lvl w:ilvl="2" w:tplc="04160005" w:tentative="1">
+      <w:start w:val="1"/>
+      <w:numFmt w:val="bullet"/>
+      <w:lvlText w:val=""/>
+      <w:lvlJc w:val="left"/>
+      <w:pPr>
+        <w:ind w:left="2160" w:hanging="360"/>
+      </w:pPr>
+      <w:rPr>
+        <w:rFonts w:ascii="Wingdings" w:hAnsi="Wingdings" w:hint="default"/>
+      </w:rPr>
+    </w:lvl>
+    <w:lvl w:ilvl="3" w:tplc="04160001" w:tentative="1">
+      <w:start w:val="1"/>
+      <w:numFmt w:val="bullet"/>
+      <w:lvlText w:val=""/>
+      <w:lvlJc w:val="left"/>
+      <w:pPr>
+        <w:ind w:left="2880" w:hanging="360"/>
+      </w:pPr>
+      <w:rPr>
+        <w:rFonts w:ascii="Symbol" w:hAnsi="Symbol" w:hint="default"/>
+      </w:rPr>
+    </w:lvl>
+    <w:lvl w:ilvl="4" w:tplc="04160003" w:tentative="1">
+      <w:start w:val="1"/>
+      <w:numFmt w:val="bullet"/>
+      <w:lvlText w:val="o"/>
+      <w:lvlJc w:val="left"/>
+      <w:pPr>
+        <w:ind w:left="3600" w:hanging="360"/>
+      </w:pPr>
+      <w:rPr>
+        <w:rFonts w:ascii="Courier New" w:hAnsi="Courier New" w:cs="Courier New" w:hint="default"/>
+      </w:rPr>
+    </w:lvl>
+    <w:lvl w:ilvl="5" w:tplc="04160005" w:tentative="1">
+      <w:start w:val="1"/>
+      <w:numFmt w:val="bullet"/>
+      <w:lvlText w:val=""/>
+      <w:lvlJc w:val="left"/>
+      <w:pPr>
+        <w:ind w:left="4320" w:hanging="360"/>
+      </w:pPr>
+      <w:rPr>
+        <w:rFonts w:ascii="Wingdings" w:hAnsi="Wingdings" w:hint="default"/>
+      </w:rPr>
+    </w:lvl>
+    <w:lvl w:ilvl="6" w:tplc="04160001" w:tentative="1">
+      <w:start w:val="1"/>
+      <w:numFmt w:val="bullet"/>
+      <w:lvlText w:val=""/>
+      <w:lvlJc w:val="left"/>
+      <w:pPr>
+        <w:ind w:left="5040" w:hanging="360"/>
+      </w:pPr>
+      <w:rPr>
+        <w:rFonts w:ascii="Symbol" w:hAnsi="Symbol" w:hint="default"/>
+      </w:rPr>
+    </w:lvl>
+    <w:lvl w:ilvl="7" w:tplc="04160003" w:tentative="1">
+      <w:start w:val="1"/>
+      <w:numFmt w:val="bullet"/>
+      <w:lvlText w:val="o"/>
+      <w:lvlJc w:val="left"/>
+      <w:pPr>
+        <w:ind w:left="5760" w:hanging="360"/>
+      </w:pPr>
+      <w:rPr>
+        <w:rFonts w:ascii="Courier New" w:hAnsi="Courier New" w:cs="Courier New" w:hint="default"/>
+      </w:rPr>
+    </w:lvl>
+    <w:lvl w:ilvl="8" w:tplc="04160005" w:tentative="1">
+      <w:start w:val="1"/>
+      <w:numFmt w:val="bullet"/>
+      <w:lvlText w:val=""/>
+      <w:lvlJc w:val="left"/>
+      <w:pPr>
+        <w:ind w:left="6480" w:hanging="360"/>
+      </w:pPr>
+      <w:rPr>
+        <w:rFonts w:ascii="Wingdings" w:hAnsi="Wingdings" w:hint="default"/>
+      </w:rPr>
+    </w:lvl>
+  </w:abstractNum>
+  <w:abstractNum w:abstractNumId="17" w15:restartNumberingAfterBreak="0">
     <w:nsid w:val="60B953AE"/>
     <w:multiLevelType w:val="hybridMultilevel"/>
     <w:tmpl w:val="0FD0EBE6"/>
@@ -2439,7 +2945,7 @@
       </w:rPr>
     </w:lvl>
   </w:abstractNum>
-  <w:abstractNum w:abstractNumId="14" w15:restartNumberingAfterBreak="0">
+  <w:abstractNum w:abstractNumId="18" w15:restartNumberingAfterBreak="0">
     <w:nsid w:val="78180833"/>
     <w:multiLevelType w:val="hybridMultilevel"/>
     <w:tmpl w:val="9A5C666C"/>
@@ -2553,7 +3059,7 @@
       </w:rPr>
     </w:lvl>
   </w:abstractNum>
-  <w:abstractNum w:abstractNumId="15" w15:restartNumberingAfterBreak="0">
+  <w:abstractNum w:abstractNumId="19" w15:restartNumberingAfterBreak="0">
     <w:nsid w:val="78534C89"/>
     <w:multiLevelType w:val="hybridMultilevel"/>
     <w:tmpl w:val="F6E8C226"/>
@@ -2667,7 +3173,7 @@
       </w:rPr>
     </w:lvl>
   </w:abstractNum>
-  <w:abstractNum w:abstractNumId="16" w15:restartNumberingAfterBreak="0">
+  <w:abstractNum w:abstractNumId="20" w15:restartNumberingAfterBreak="0">
     <w:nsid w:val="7B6C33C9"/>
     <w:multiLevelType w:val="hybridMultilevel"/>
     <w:tmpl w:val="B35A2CE2"/>
@@ -2780,7 +3286,7 @@
       </w:rPr>
     </w:lvl>
   </w:abstractNum>
-  <w:abstractNum w:abstractNumId="17" w15:restartNumberingAfterBreak="0">
+  <w:abstractNum w:abstractNumId="21" w15:restartNumberingAfterBreak="0">
     <w:nsid w:val="7B8E4243"/>
     <w:multiLevelType w:val="hybridMultilevel"/>
     <w:tmpl w:val="8ABCD7FA"/>
@@ -2893,7 +3399,7 @@
       </w:rPr>
     </w:lvl>
   </w:abstractNum>
-  <w:abstractNum w:abstractNumId="18" w15:restartNumberingAfterBreak="0">
+  <w:abstractNum w:abstractNumId="22" w15:restartNumberingAfterBreak="0">
     <w:nsid w:val="7C2A242D"/>
     <w:multiLevelType w:val="hybridMultilevel"/>
     <w:tmpl w:val="34C4C88C"/>
@@ -3006,7 +3512,7 @@
       </w:rPr>
     </w:lvl>
   </w:abstractNum>
-  <w:abstractNum w:abstractNumId="19" w15:restartNumberingAfterBreak="0">
+  <w:abstractNum w:abstractNumId="23" w15:restartNumberingAfterBreak="0">
     <w:nsid w:val="7F606C8A"/>
     <w:multiLevelType w:val="hybridMultilevel"/>
     <w:tmpl w:val="76F40AB4"/>
@@ -3120,16 +3626,16 @@
     </w:lvl>
   </w:abstractNum>
   <w:num w:numId="1">
-    <w:abstractNumId w:val="5"/>
+    <w:abstractNumId w:val="7"/>
   </w:num>
   <w:num w:numId="2">
-    <w:abstractNumId w:val="3"/>
+    <w:abstractNumId w:val="4"/>
   </w:num>
   <w:num w:numId="3">
-    <w:abstractNumId w:val="1"/>
+    <w:abstractNumId w:val="2"/>
   </w:num>
   <w:num w:numId="4">
-    <w:abstractNumId w:val="7"/>
+    <w:abstractNumId w:val="9"/>
   </w:num>
   <w:num w:numId="5">
     <w:abstractNumId w:val="0"/>
@@ -3151,55 +3657,67 @@
     </w:lvlOverride>
   </w:num>
   <w:num w:numId="6">
+    <w:abstractNumId w:val="10"/>
+  </w:num>
+  <w:num w:numId="7">
+    <w:abstractNumId w:val="13"/>
+  </w:num>
+  <w:num w:numId="8">
+    <w:abstractNumId w:val="20"/>
+  </w:num>
+  <w:num w:numId="9">
+    <w:abstractNumId w:val="23"/>
+  </w:num>
+  <w:num w:numId="10">
     <w:abstractNumId w:val="8"/>
   </w:num>
-  <w:num w:numId="7">
+  <w:num w:numId="11">
+    <w:abstractNumId w:val="5"/>
+  </w:num>
+  <w:num w:numId="12">
+    <w:abstractNumId w:val="22"/>
+  </w:num>
+  <w:num w:numId="13">
+    <w:abstractNumId w:val="19"/>
+  </w:num>
+  <w:num w:numId="14">
+    <w:abstractNumId w:val="18"/>
+  </w:num>
+  <w:num w:numId="15">
+    <w:abstractNumId w:val="3"/>
+  </w:num>
+  <w:num w:numId="16">
+    <w:abstractNumId w:val="18"/>
+  </w:num>
+  <w:num w:numId="17">
+    <w:abstractNumId w:val="15"/>
+  </w:num>
+  <w:num w:numId="18">
+    <w:abstractNumId w:val="17"/>
+  </w:num>
+  <w:num w:numId="19">
+    <w:abstractNumId w:val="12"/>
+  </w:num>
+  <w:num w:numId="20">
+    <w:abstractNumId w:val="21"/>
+  </w:num>
+  <w:num w:numId="21">
+    <w:abstractNumId w:val="21"/>
+  </w:num>
+  <w:num w:numId="22">
     <w:abstractNumId w:val="11"/>
   </w:num>
-  <w:num w:numId="8">
+  <w:num w:numId="23">
     <w:abstractNumId w:val="16"/>
   </w:num>
-  <w:num w:numId="9">
-    <w:abstractNumId w:val="19"/>
+  <w:num w:numId="24">
+    <w:abstractNumId w:val="1"/>
   </w:num>
-  <w:num w:numId="10">
-    <w:abstractNumId w:val="6"/>
-  </w:num>
-  <w:num w:numId="11">
-    <w:abstractNumId w:val="4"/>
-  </w:num>
-  <w:num w:numId="12">
-    <w:abstractNumId w:val="18"/>
-  </w:num>
-  <w:num w:numId="13">
-    <w:abstractNumId w:val="15"/>
-  </w:num>
-  <w:num w:numId="14">
+  <w:num w:numId="25">
     <w:abstractNumId w:val="14"/>
   </w:num>
-  <w:num w:numId="15">
-    <w:abstractNumId w:val="2"/>
-  </w:num>
-  <w:num w:numId="16">
-    <w:abstractNumId w:val="14"/>
-  </w:num>
-  <w:num w:numId="17">
-    <w:abstractNumId w:val="12"/>
-  </w:num>
-  <w:num w:numId="18">
-    <w:abstractNumId w:val="13"/>
-  </w:num>
-  <w:num w:numId="19">
-    <w:abstractNumId w:val="10"/>
-  </w:num>
-  <w:num w:numId="20">
-    <w:abstractNumId w:val="17"/>
-  </w:num>
-  <w:num w:numId="21">
-    <w:abstractNumId w:val="17"/>
-  </w:num>
-  <w:num w:numId="22">
-    <w:abstractNumId w:val="9"/>
+  <w:num w:numId="26">
+    <w:abstractNumId w:val="6"/>
   </w:num>
   <w:numIdMacAtCleanup w:val="3"/>
 </w:numbering>

</xml_diff>